<commit_message>
Plan van aanpak patch
hij is af
</commit_message>
<xml_diff>
--- a/kt1/Offerte-voorlopig.docx
+++ b/kt1/Offerte-voorlopig.docx
@@ -306,6 +306,7 @@
                                 <w:rFonts w:ascii="Calibri" w:hAnsi="Calibri"/>
                                 <w:sz w:val="18"/>
                                 <w:szCs w:val="18"/>
+                                <w:lang w:val="nl-NL"/>
                               </w:rPr>
                             </w:pPr>
                             <w:r>
@@ -313,6 +314,7 @@
                                 <w:rFonts w:ascii="Calibri" w:hAnsi="Calibri"/>
                                 <w:sz w:val="18"/>
                                 <w:szCs w:val="18"/>
+                                <w:lang w:val="nl-NL"/>
                               </w:rPr>
                               <w:t>Bank:</w:t>
                             </w:r>
@@ -603,6 +605,7 @@
                           <w:rFonts w:ascii="Calibri" w:hAnsi="Calibri"/>
                           <w:sz w:val="18"/>
                           <w:szCs w:val="18"/>
+                          <w:lang w:val="nl-NL"/>
                         </w:rPr>
                       </w:pPr>
                       <w:r>
@@ -610,6 +613,7 @@
                           <w:rFonts w:ascii="Calibri" w:hAnsi="Calibri"/>
                           <w:sz w:val="18"/>
                           <w:szCs w:val="18"/>
+                          <w:lang w:val="nl-NL"/>
                         </w:rPr>
                         <w:t>Bank:</w:t>
                       </w:r>
@@ -898,7 +902,6 @@
                                 <w:rFonts w:ascii="Calibri" w:hAnsi="Calibri"/>
                                 <w:sz w:val="18"/>
                                 <w:szCs w:val="18"/>
-                                <w:lang w:val="nl-NL"/>
                               </w:rPr>
                             </w:pPr>
                             <w:r>
@@ -906,7 +909,6 @@
                                 <w:rFonts w:ascii="Calibri" w:hAnsi="Calibri"/>
                                 <w:sz w:val="18"/>
                                 <w:szCs w:val="18"/>
-                                <w:lang w:val="nl-NL"/>
                               </w:rPr>
                               <w:t>NL123456789B01</w:t>
                             </w:r>
@@ -917,7 +919,6 @@
                                 <w:rFonts w:ascii="Calibri" w:hAnsi="Calibri"/>
                                 <w:sz w:val="12"/>
                                 <w:szCs w:val="12"/>
-                                <w:lang w:val="nl-NL"/>
                               </w:rPr>
                             </w:pPr>
                           </w:p>
@@ -927,7 +928,6 @@
                                 <w:rFonts w:ascii="Calibri" w:hAnsi="Calibri"/>
                                 <w:sz w:val="18"/>
                                 <w:szCs w:val="18"/>
-                                <w:lang w:val="nl-NL"/>
                               </w:rPr>
                             </w:pPr>
                             <w:r>
@@ -935,7 +935,6 @@
                                 <w:rFonts w:ascii="Calibri" w:hAnsi="Calibri"/>
                                 <w:sz w:val="18"/>
                                 <w:szCs w:val="18"/>
-                                <w:lang w:val="nl-NL"/>
                               </w:rPr>
                               <w:t>Rabobank</w:t>
                             </w:r>
@@ -946,7 +945,6 @@
                                 <w:rFonts w:ascii="Calibri" w:hAnsi="Calibri"/>
                                 <w:sz w:val="18"/>
                                 <w:szCs w:val="18"/>
-                                <w:lang w:val="nl-NL"/>
                               </w:rPr>
                             </w:pPr>
                             <w:r>
@@ -954,7 +952,6 @@
                                 <w:rFonts w:ascii="Calibri" w:hAnsi="Calibri"/>
                                 <w:sz w:val="18"/>
                                 <w:szCs w:val="18"/>
-                                <w:lang w:val="nl-NL"/>
                               </w:rPr>
                               <w:t xml:space="preserve">NL </w:t>
                             </w:r>
@@ -963,7 +960,6 @@
                                 <w:rFonts w:ascii="Calibri" w:hAnsi="Calibri"/>
                                 <w:sz w:val="18"/>
                                 <w:szCs w:val="18"/>
-                                <w:lang w:val="nl-NL"/>
                               </w:rPr>
                               <w:t>00</w:t>
                             </w:r>
@@ -972,7 +968,6 @@
                                 <w:rFonts w:ascii="Calibri" w:hAnsi="Calibri"/>
                                 <w:sz w:val="18"/>
                                 <w:szCs w:val="18"/>
-                                <w:lang w:val="nl-NL"/>
                               </w:rPr>
                               <w:t xml:space="preserve"> </w:t>
                             </w:r>
@@ -981,7 +976,6 @@
                                 <w:rFonts w:ascii="Calibri" w:hAnsi="Calibri"/>
                                 <w:sz w:val="18"/>
                                 <w:szCs w:val="18"/>
-                                <w:lang w:val="nl-NL"/>
                               </w:rPr>
                               <w:t>RABO</w:t>
                             </w:r>
@@ -990,7 +984,6 @@
                                 <w:rFonts w:ascii="Calibri" w:hAnsi="Calibri"/>
                                 <w:sz w:val="18"/>
                                 <w:szCs w:val="18"/>
-                                <w:lang w:val="nl-NL"/>
                               </w:rPr>
                               <w:t xml:space="preserve"> 0123 4567 89</w:t>
                             </w:r>
@@ -1001,7 +994,6 @@
                                 <w:rFonts w:ascii="Calibri" w:hAnsi="Calibri"/>
                                 <w:sz w:val="12"/>
                                 <w:szCs w:val="18"/>
-                                <w:lang w:val="nl-NL"/>
                               </w:rPr>
                             </w:pPr>
                           </w:p>
@@ -1011,7 +1003,6 @@
                                 <w:rFonts w:ascii="Calibri" w:hAnsi="Calibri"/>
                                 <w:sz w:val="18"/>
                                 <w:szCs w:val="18"/>
-                                <w:lang w:val="nl-NL"/>
                               </w:rPr>
                             </w:pPr>
                             <w:r>
@@ -1019,7 +1010,6 @@
                                 <w:rFonts w:ascii="Calibri" w:hAnsi="Calibri"/>
                                 <w:sz w:val="18"/>
                                 <w:szCs w:val="18"/>
-                                <w:lang w:val="nl-NL"/>
                               </w:rPr>
                               <w:t>06 123 45 678</w:t>
                             </w:r>
@@ -1030,7 +1020,6 @@
                                 <w:rFonts w:ascii="Calibri" w:hAnsi="Calibri"/>
                                 <w:sz w:val="18"/>
                                 <w:szCs w:val="18"/>
-                                <w:lang w:val="nl-NL"/>
                               </w:rPr>
                             </w:pPr>
                             <w:r>
@@ -1038,7 +1027,6 @@
                                 <w:rFonts w:ascii="Calibri" w:hAnsi="Calibri"/>
                                 <w:sz w:val="18"/>
                                 <w:szCs w:val="18"/>
-                                <w:lang w:val="nl-NL"/>
                               </w:rPr>
                               <w:t>D214466@edu.rocwb.nl</w:t>
                             </w:r>
@@ -1218,7 +1206,6 @@
                           <w:rFonts w:ascii="Calibri" w:hAnsi="Calibri"/>
                           <w:sz w:val="18"/>
                           <w:szCs w:val="18"/>
-                          <w:lang w:val="nl-NL"/>
                         </w:rPr>
                       </w:pPr>
                       <w:r>
@@ -1226,7 +1213,6 @@
                           <w:rFonts w:ascii="Calibri" w:hAnsi="Calibri"/>
                           <w:sz w:val="18"/>
                           <w:szCs w:val="18"/>
-                          <w:lang w:val="nl-NL"/>
                         </w:rPr>
                         <w:t>NL123456789B01</w:t>
                       </w:r>
@@ -1237,7 +1223,6 @@
                           <w:rFonts w:ascii="Calibri" w:hAnsi="Calibri"/>
                           <w:sz w:val="12"/>
                           <w:szCs w:val="12"/>
-                          <w:lang w:val="nl-NL"/>
                         </w:rPr>
                       </w:pPr>
                     </w:p>
@@ -1247,7 +1232,6 @@
                           <w:rFonts w:ascii="Calibri" w:hAnsi="Calibri"/>
                           <w:sz w:val="18"/>
                           <w:szCs w:val="18"/>
-                          <w:lang w:val="nl-NL"/>
                         </w:rPr>
                       </w:pPr>
                       <w:r>
@@ -1255,7 +1239,6 @@
                           <w:rFonts w:ascii="Calibri" w:hAnsi="Calibri"/>
                           <w:sz w:val="18"/>
                           <w:szCs w:val="18"/>
-                          <w:lang w:val="nl-NL"/>
                         </w:rPr>
                         <w:t>Rabobank</w:t>
                       </w:r>
@@ -1266,7 +1249,6 @@
                           <w:rFonts w:ascii="Calibri" w:hAnsi="Calibri"/>
                           <w:sz w:val="18"/>
                           <w:szCs w:val="18"/>
-                          <w:lang w:val="nl-NL"/>
                         </w:rPr>
                       </w:pPr>
                       <w:r>
@@ -1274,7 +1256,6 @@
                           <w:rFonts w:ascii="Calibri" w:hAnsi="Calibri"/>
                           <w:sz w:val="18"/>
                           <w:szCs w:val="18"/>
-                          <w:lang w:val="nl-NL"/>
                         </w:rPr>
                         <w:t xml:space="preserve">NL </w:t>
                       </w:r>
@@ -1283,7 +1264,6 @@
                           <w:rFonts w:ascii="Calibri" w:hAnsi="Calibri"/>
                           <w:sz w:val="18"/>
                           <w:szCs w:val="18"/>
-                          <w:lang w:val="nl-NL"/>
                         </w:rPr>
                         <w:t>00</w:t>
                       </w:r>
@@ -1292,7 +1272,6 @@
                           <w:rFonts w:ascii="Calibri" w:hAnsi="Calibri"/>
                           <w:sz w:val="18"/>
                           <w:szCs w:val="18"/>
-                          <w:lang w:val="nl-NL"/>
                         </w:rPr>
                         <w:t xml:space="preserve"> </w:t>
                       </w:r>
@@ -1301,7 +1280,6 @@
                           <w:rFonts w:ascii="Calibri" w:hAnsi="Calibri"/>
                           <w:sz w:val="18"/>
                           <w:szCs w:val="18"/>
-                          <w:lang w:val="nl-NL"/>
                         </w:rPr>
                         <w:t>RABO</w:t>
                       </w:r>
@@ -1310,7 +1288,6 @@
                           <w:rFonts w:ascii="Calibri" w:hAnsi="Calibri"/>
                           <w:sz w:val="18"/>
                           <w:szCs w:val="18"/>
-                          <w:lang w:val="nl-NL"/>
                         </w:rPr>
                         <w:t xml:space="preserve"> 0123 4567 89</w:t>
                       </w:r>
@@ -1321,7 +1298,6 @@
                           <w:rFonts w:ascii="Calibri" w:hAnsi="Calibri"/>
                           <w:sz w:val="12"/>
                           <w:szCs w:val="18"/>
-                          <w:lang w:val="nl-NL"/>
                         </w:rPr>
                       </w:pPr>
                     </w:p>
@@ -1331,7 +1307,6 @@
                           <w:rFonts w:ascii="Calibri" w:hAnsi="Calibri"/>
                           <w:sz w:val="18"/>
                           <w:szCs w:val="18"/>
-                          <w:lang w:val="nl-NL"/>
                         </w:rPr>
                       </w:pPr>
                       <w:r>
@@ -1339,7 +1314,6 @@
                           <w:rFonts w:ascii="Calibri" w:hAnsi="Calibri"/>
                           <w:sz w:val="18"/>
                           <w:szCs w:val="18"/>
-                          <w:lang w:val="nl-NL"/>
                         </w:rPr>
                         <w:t>06 123 45 678</w:t>
                       </w:r>
@@ -1350,7 +1324,6 @@
                           <w:rFonts w:ascii="Calibri" w:hAnsi="Calibri"/>
                           <w:sz w:val="18"/>
                           <w:szCs w:val="18"/>
-                          <w:lang w:val="nl-NL"/>
                         </w:rPr>
                       </w:pPr>
                       <w:r>
@@ -1358,7 +1331,6 @@
                           <w:rFonts w:ascii="Calibri" w:hAnsi="Calibri"/>
                           <w:sz w:val="18"/>
                           <w:szCs w:val="18"/>
-                          <w:lang w:val="nl-NL"/>
                         </w:rPr>
                         <w:t>D214466@edu.rocwb.nl</w:t>
                       </w:r>
@@ -2311,188 +2283,428 @@
         </w:rPr>
         <w:t>0001</w:t>
       </w:r>
+    </w:p>
+    <w:p>
+      <w:pPr>
+        <w:pStyle w:val="Geenafstand"/>
+        <w:rPr>
+          <w:szCs w:val="18"/>
+        </w:rPr>
+      </w:pPr>
+    </w:p>
+    <w:p>
+      <w:pPr>
+        <w:pStyle w:val="Geenafstand"/>
+        <w:rPr>
+          <w:szCs w:val="18"/>
+        </w:rPr>
+      </w:pPr>
+    </w:p>
+    <w:p>
+      <w:pPr>
+        <w:pStyle w:val="Geenafstand"/>
+        <w:rPr>
+          <w:szCs w:val="18"/>
+        </w:rPr>
+      </w:pPr>
+      <w:r>
+        <w:rPr>
+          <w:szCs w:val="18"/>
+        </w:rPr>
+        <w:t>Geachte</w:t>
+      </w:r>
+      <w:r>
+        <w:rPr>
+          <w:szCs w:val="18"/>
+        </w:rPr>
+        <w:t xml:space="preserve"> </w:t>
+      </w:r>
+      <w:r>
+        <w:rPr>
+          <w:szCs w:val="18"/>
+        </w:rPr>
+        <w:t xml:space="preserve">heer </w:t>
+      </w:r>
+      <w:r>
+        <w:rPr>
+          <w:szCs w:val="18"/>
+        </w:rPr>
+        <w:t>L. Bronner</w:t>
+      </w:r>
+      <w:r>
+        <w:rPr>
+          <w:szCs w:val="18"/>
+        </w:rPr>
+        <w:t>,</w:t>
+      </w:r>
+    </w:p>
+    <w:p>
+      <w:pPr>
+        <w:pStyle w:val="Geenafstand"/>
+        <w:rPr>
+          <w:szCs w:val="18"/>
+        </w:rPr>
+      </w:pPr>
+    </w:p>
+    <w:p>
+      <w:pPr>
+        <w:pStyle w:val="Geenafstand"/>
+        <w:rPr>
+          <w:szCs w:val="18"/>
+        </w:rPr>
+      </w:pPr>
+      <w:r>
+        <w:rPr>
+          <w:szCs w:val="18"/>
+        </w:rPr>
+        <w:t>Met onze dank voor uw aanvraag doet het ons genoegen om u de volgende offerte aan te mogen bieden voor het leveren van:</w:t>
+      </w:r>
+    </w:p>
+    <w:p>
+      <w:pPr>
+        <w:pStyle w:val="Geenafstand"/>
+      </w:pPr>
+    </w:p>
+    <w:p>
+      <w:pPr>
+        <w:pStyle w:val="Geenafstand"/>
+        <w:rPr>
+          <w:sz w:val="24"/>
+        </w:rPr>
+      </w:pPr>
+      <w:r>
+        <w:t xml:space="preserve">De </w:t>
+      </w:r>
+      <w:r>
+        <w:rPr>
+          <w:sz w:val="24"/>
+        </w:rPr>
+        <w:t xml:space="preserve">app </w:t>
+      </w:r>
+      <w:proofErr w:type="spellStart"/>
+      <w:r>
+        <w:rPr>
+          <w:sz w:val="24"/>
+        </w:rPr>
+        <w:t>Gamevie</w:t>
+      </w:r>
+      <w:proofErr w:type="spellEnd"/>
+      <w:r>
+        <w:rPr>
+          <w:sz w:val="24"/>
+        </w:rPr>
+        <w:t xml:space="preserve"> </w:t>
+      </w:r>
+      <w:r>
+        <w:rPr>
+          <w:sz w:val="24"/>
+        </w:rPr>
+        <w:t>om overzicht te geven van games</w:t>
+      </w:r>
+      <w:r>
+        <w:rPr>
+          <w:sz w:val="24"/>
+        </w:rPr>
+        <w:t>/films</w:t>
+      </w:r>
+      <w:r>
+        <w:rPr>
+          <w:sz w:val="24"/>
+        </w:rPr>
+        <w:t xml:space="preserve"> die pas uit zijn gekomen of die nog uit moeten komen. De release date moet er duidelijk bij komen te staan, en er moet naar een detailpagina worden gelinkt die specifieker informatie geeft over de games.</w:t>
+      </w:r>
+    </w:p>
+    <w:p>
+      <w:pPr>
+        <w:pStyle w:val="Geenafstand"/>
+      </w:pPr>
+    </w:p>
+    <w:p>
+      <w:pPr>
+        <w:pStyle w:val="Geenafstand"/>
+        <w:rPr>
+          <w:b/>
+        </w:rPr>
+      </w:pPr>
+      <w:r>
+        <w:rPr>
+          <w:b/>
+        </w:rPr>
+        <w:t>Geschatte uren werk:</w:t>
+      </w:r>
+      <w:r>
+        <w:rPr>
+          <w:b/>
+        </w:rPr>
+        <w:t xml:space="preserve"> 60</w:t>
+      </w:r>
+    </w:p>
+    <w:p>
+      <w:pPr>
+        <w:pStyle w:val="Geenafstand"/>
+        <w:rPr>
+          <w:szCs w:val="18"/>
+        </w:rPr>
+      </w:pPr>
+    </w:p>
+    <w:p>
+      <w:pPr>
+        <w:pStyle w:val="Geenafstand"/>
+        <w:rPr>
+          <w:b/>
+          <w:szCs w:val="18"/>
+        </w:rPr>
+      </w:pPr>
+      <w:r>
+        <w:rPr>
+          <w:b/>
+          <w:szCs w:val="18"/>
+        </w:rPr>
+        <w:t>Gemiddelde uurtarief javascript/</w:t>
+      </w:r>
+      <w:proofErr w:type="spellStart"/>
+      <w:r>
+        <w:rPr>
+          <w:b/>
+          <w:szCs w:val="18"/>
+        </w:rPr>
+        <w:t>php</w:t>
+      </w:r>
+      <w:proofErr w:type="spellEnd"/>
+      <w:r>
+        <w:rPr>
+          <w:b/>
+          <w:szCs w:val="18"/>
+        </w:rPr>
+        <w:t xml:space="preserve"> </w:t>
+      </w:r>
+      <w:proofErr w:type="spellStart"/>
+      <w:r>
+        <w:rPr>
+          <w:b/>
+          <w:szCs w:val="18"/>
+        </w:rPr>
+        <w:t>developer</w:t>
+      </w:r>
+      <w:proofErr w:type="spellEnd"/>
+      <w:r>
+        <w:rPr>
+          <w:b/>
+          <w:szCs w:val="18"/>
+        </w:rPr>
+        <w:t xml:space="preserve">: </w:t>
+      </w:r>
+      <w:r>
+        <w:rPr>
+          <w:b/>
+          <w:szCs w:val="18"/>
+        </w:rPr>
+        <w:t xml:space="preserve">EUR </w:t>
+      </w:r>
+      <w:r>
+        <w:rPr>
+          <w:b/>
+          <w:szCs w:val="18"/>
+        </w:rPr>
+        <w:t>45,00 –</w:t>
+      </w:r>
+    </w:p>
+    <w:p>
+      <w:pPr>
+        <w:pStyle w:val="Geenafstand"/>
+        <w:rPr>
+          <w:b/>
+          <w:szCs w:val="18"/>
+        </w:rPr>
+      </w:pPr>
+    </w:p>
+    <w:p>
+      <w:pPr>
+        <w:pStyle w:val="Geenafstand"/>
+        <w:rPr>
+          <w:b/>
+          <w:szCs w:val="18"/>
+        </w:rPr>
+      </w:pPr>
+      <w:proofErr w:type="gramStart"/>
+      <w:r>
+        <w:rPr>
+          <w:b/>
+          <w:szCs w:val="18"/>
+        </w:rPr>
+        <w:t>P</w:t>
+      </w:r>
+      <w:r>
+        <w:rPr>
+          <w:b/>
+          <w:szCs w:val="18"/>
+        </w:rPr>
+        <w:t>rijs</w:t>
+      </w:r>
+      <w:r>
+        <w:rPr>
+          <w:b/>
+          <w:szCs w:val="18"/>
+        </w:rPr>
+        <w:t xml:space="preserve">: </w:t>
+      </w:r>
+      <w:r>
+        <w:rPr>
+          <w:b/>
+          <w:szCs w:val="18"/>
+        </w:rPr>
+        <w:t xml:space="preserve"> </w:t>
+      </w:r>
+      <w:r>
+        <w:rPr>
+          <w:b/>
+          <w:szCs w:val="18"/>
+        </w:rPr>
+        <w:t>60</w:t>
+      </w:r>
+      <w:proofErr w:type="gramEnd"/>
+      <w:r>
+        <w:rPr>
+          <w:b/>
+          <w:szCs w:val="18"/>
+        </w:rPr>
+        <w:t xml:space="preserve"> x 45 x 2 = </w:t>
+      </w:r>
+      <w:r>
+        <w:rPr>
+          <w:b/>
+          <w:szCs w:val="18"/>
+        </w:rPr>
+        <w:t xml:space="preserve">EUR </w:t>
+      </w:r>
+      <w:r>
+        <w:rPr>
+          <w:b/>
+          <w:szCs w:val="18"/>
+        </w:rPr>
+        <w:t>5.40</w:t>
+      </w:r>
+      <w:r>
+        <w:rPr>
+          <w:b/>
+          <w:szCs w:val="18"/>
+        </w:rPr>
+        <w:t>0</w:t>
+      </w:r>
+      <w:r>
+        <w:rPr>
+          <w:b/>
+          <w:szCs w:val="18"/>
+        </w:rPr>
+        <w:t xml:space="preserve">,00 </w:t>
+      </w:r>
+      <w:r>
+        <w:rPr>
+          <w:b/>
+          <w:szCs w:val="18"/>
+        </w:rPr>
+        <w:t>–</w:t>
+      </w:r>
+      <w:r>
+        <w:rPr>
+          <w:b/>
+          <w:szCs w:val="18"/>
+        </w:rPr>
+        <w:t xml:space="preserve"> </w:t>
+      </w:r>
+    </w:p>
+    <w:p>
+      <w:pPr>
+        <w:pStyle w:val="Geenafstand"/>
+        <w:rPr>
+          <w:b/>
+          <w:szCs w:val="18"/>
+        </w:rPr>
+      </w:pPr>
       <w:bookmarkStart w:id="0" w:name="_GoBack"/>
-      <w:bookmarkEnd w:id="0"/>
-    </w:p>
+    </w:p>
+    <w:bookmarkEnd w:id="0"/>
     <w:p>
       <w:pPr>
         <w:pStyle w:val="Geenafstand"/>
         <w:rPr>
-          <w:szCs w:val="18"/>
-        </w:rPr>
-      </w:pPr>
-    </w:p>
-    <w:p>
-      <w:pPr>
-        <w:pStyle w:val="Geenafstand"/>
-        <w:rPr>
-          <w:szCs w:val="18"/>
-        </w:rPr>
-      </w:pPr>
-    </w:p>
-    <w:p>
-      <w:pPr>
-        <w:pStyle w:val="Geenafstand"/>
-        <w:rPr>
-          <w:szCs w:val="18"/>
-        </w:rPr>
-      </w:pPr>
-      <w:r>
-        <w:rPr>
-          <w:szCs w:val="18"/>
-        </w:rPr>
-        <w:t>Geachte</w:t>
-      </w:r>
-      <w:r>
-        <w:rPr>
+          <w:b/>
+          <w:szCs w:val="18"/>
+        </w:rPr>
+      </w:pPr>
+      <w:proofErr w:type="gramStart"/>
+      <w:r>
+        <w:rPr>
+          <w:b/>
+          <w:sz w:val="24"/>
+          <w:szCs w:val="18"/>
+        </w:rPr>
+        <w:t>Of</w:t>
+      </w:r>
+      <w:r>
+        <w:rPr>
+          <w:b/>
+          <w:szCs w:val="18"/>
+        </w:rPr>
+        <w:t xml:space="preserve">: </w:t>
+      </w:r>
+      <w:r>
+        <w:rPr>
+          <w:b/>
           <w:szCs w:val="18"/>
         </w:rPr>
         <w:t xml:space="preserve"> </w:t>
       </w:r>
       <w:r>
         <w:rPr>
-          <w:szCs w:val="18"/>
-        </w:rPr>
-        <w:t xml:space="preserve">heer </w:t>
-      </w:r>
-      <w:r>
-        <w:rPr>
-          <w:szCs w:val="18"/>
-        </w:rPr>
-        <w:t>L. Bronner</w:t>
-      </w:r>
-      <w:r>
-        <w:rPr>
-          <w:szCs w:val="18"/>
-        </w:rPr>
-        <w:t>,</w:t>
-      </w:r>
-    </w:p>
-    <w:p>
-      <w:pPr>
-        <w:pStyle w:val="Geenafstand"/>
-        <w:rPr>
-          <w:szCs w:val="18"/>
-        </w:rPr>
-      </w:pPr>
-    </w:p>
-    <w:p>
-      <w:pPr>
-        <w:pStyle w:val="Geenafstand"/>
-        <w:rPr>
-          <w:szCs w:val="18"/>
-        </w:rPr>
-      </w:pPr>
-      <w:r>
-        <w:rPr>
-          <w:szCs w:val="18"/>
-        </w:rPr>
-        <w:t>Met onze dank voor uw aanvraag doet het ons genoegen om u de volgende offerte aan te mogen bieden voor het leveren van:</w:t>
-      </w:r>
-    </w:p>
-    <w:p>
-      <w:pPr>
-        <w:pStyle w:val="Geenafstand"/>
-      </w:pPr>
-    </w:p>
-    <w:p>
-      <w:pPr>
-        <w:pStyle w:val="Geenafstand"/>
-      </w:pPr>
-      <w:r>
-        <w:t xml:space="preserve">De </w:t>
-      </w:r>
-      <w:r>
-        <w:rPr>
-          <w:sz w:val="24"/>
-        </w:rPr>
-        <w:t xml:space="preserve">app </w:t>
-      </w:r>
-      <w:proofErr w:type="spellStart"/>
-      <w:r>
-        <w:rPr>
-          <w:sz w:val="24"/>
-        </w:rPr>
-        <w:t>Gamevie</w:t>
-      </w:r>
-      <w:proofErr w:type="spellEnd"/>
-      <w:r>
-        <w:rPr>
-          <w:sz w:val="24"/>
+          <w:b/>
+          <w:szCs w:val="18"/>
+        </w:rPr>
+        <w:t>60</w:t>
+      </w:r>
+      <w:proofErr w:type="gramEnd"/>
+      <w:r>
+        <w:rPr>
+          <w:b/>
+          <w:szCs w:val="18"/>
+        </w:rPr>
+        <w:t xml:space="preserve"> x 45</w:t>
+      </w:r>
+      <w:r>
+        <w:rPr>
+          <w:b/>
+          <w:szCs w:val="18"/>
         </w:rPr>
         <w:t xml:space="preserve"> </w:t>
       </w:r>
       <w:r>
         <w:rPr>
-          <w:sz w:val="24"/>
-        </w:rPr>
-        <w:t>om</w:t>
-      </w:r>
-      <w:r>
-        <w:rPr>
-          <w:sz w:val="24"/>
-        </w:rPr>
-        <w:t xml:space="preserve"> overzicht te geven van games</w:t>
-      </w:r>
-      <w:r>
-        <w:rPr>
-          <w:sz w:val="24"/>
-        </w:rPr>
-        <w:t>/films</w:t>
-      </w:r>
-      <w:r>
-        <w:rPr>
-          <w:sz w:val="24"/>
-        </w:rPr>
-        <w:t xml:space="preserve"> die pas uit zijn gekomen of die nog uit moeten komen. De release date moet er duidelijk bij komen te staan, en er moet naar een detailpagina worden gelinkt die specifieker informatie geeft over de games.</w:t>
-      </w:r>
-    </w:p>
-    <w:p>
-      <w:pPr>
-        <w:pStyle w:val="Geenafstand"/>
-        <w:rPr>
-          <w:szCs w:val="18"/>
-        </w:rPr>
-      </w:pPr>
-    </w:p>
-    <w:p>
-      <w:pPr>
-        <w:pStyle w:val="Geenafstand"/>
-        <w:rPr>
-          <w:b/>
-          <w:szCs w:val="18"/>
-        </w:rPr>
-      </w:pPr>
-      <w:proofErr w:type="gramStart"/>
-      <w:r>
-        <w:rPr>
-          <w:b/>
-          <w:szCs w:val="18"/>
-        </w:rPr>
-        <w:t>P</w:t>
-      </w:r>
-      <w:r>
-        <w:rPr>
-          <w:b/>
-          <w:szCs w:val="18"/>
-        </w:rPr>
-        <w:t>rijs</w:t>
-      </w:r>
-      <w:r>
-        <w:rPr>
-          <w:b/>
-          <w:szCs w:val="18"/>
-        </w:rPr>
-        <w:t xml:space="preserve">: </w:t>
-      </w:r>
-      <w:r>
-        <w:rPr>
-          <w:b/>
-          <w:szCs w:val="18"/>
-        </w:rPr>
-        <w:t xml:space="preserve"> EUR</w:t>
-      </w:r>
-      <w:proofErr w:type="gramEnd"/>
+          <w:b/>
+          <w:szCs w:val="18"/>
+        </w:rPr>
+        <w:t xml:space="preserve">= </w:t>
+      </w:r>
+      <w:r>
+        <w:rPr>
+          <w:b/>
+          <w:szCs w:val="18"/>
+        </w:rPr>
+        <w:t xml:space="preserve">EUR </w:t>
+      </w:r>
+      <w:r>
+        <w:rPr>
+          <w:b/>
+          <w:szCs w:val="18"/>
+        </w:rPr>
+        <w:t>2.7</w:t>
+      </w:r>
+      <w:r>
+        <w:rPr>
+          <w:b/>
+          <w:szCs w:val="18"/>
+        </w:rPr>
+        <w:t>00,00 –</w:t>
+      </w:r>
       <w:r>
         <w:rPr>
           <w:b/>
@@ -2505,14 +2717,7 @@
           <w:b/>
           <w:szCs w:val="18"/>
         </w:rPr>
-        <w:t xml:space="preserve">0,00 </w:t>
-      </w:r>
-      <w:r>
-        <w:rPr>
-          <w:b/>
-          <w:szCs w:val="18"/>
-        </w:rPr>
-        <w:t xml:space="preserve">- </w:t>
+        <w:t>Per persoon</w:t>
       </w:r>
     </w:p>
     <w:p>
@@ -2550,7 +2755,28 @@
           <w:sz w:val="22"/>
           <w:szCs w:val="22"/>
         </w:rPr>
-        <w:t xml:space="preserve"> of via de post naar </w:t>
+        <w:t xml:space="preserve"> of via de post naar</w:t>
+      </w:r>
+      <w:r>
+        <w:rPr>
+          <w:sz w:val="22"/>
+          <w:szCs w:val="22"/>
+        </w:rPr>
+        <w:t>:</w:t>
+      </w:r>
+      <w:r>
+        <w:rPr>
+          <w:sz w:val="22"/>
+          <w:szCs w:val="22"/>
+        </w:rPr>
+        <w:t xml:space="preserve"> </w:t>
+      </w:r>
+      <w:r>
+        <w:rPr>
+          <w:sz w:val="22"/>
+          <w:szCs w:val="22"/>
+        </w:rPr>
+        <w:br/>
       </w:r>
       <w:r>
         <w:rPr>
@@ -2988,6 +3214,7 @@
     <w:lsdException w:name="Strong" w:uiPriority="22" w:qFormat="1"/>
     <w:lsdException w:name="Emphasis" w:qFormat="1"/>
     <w:lsdException w:name="HTML Preformatted" w:semiHidden="1" w:unhideWhenUsed="1"/>
+    <w:lsdException w:name="Normal Table" w:semiHidden="1" w:unhideWhenUsed="1"/>
     <w:lsdException w:name="No List" w:semiHidden="1" w:unhideWhenUsed="1"/>
     <w:lsdException w:name="Outline List 1" w:semiHidden="1" w:unhideWhenUsed="1"/>
     <w:lsdException w:name="Outline List 2" w:semiHidden="1" w:unhideWhenUsed="1"/>
@@ -3030,8 +3257,10 @@
     <w:lsdException w:name="Table Elegant" w:semiHidden="1" w:unhideWhenUsed="1"/>
     <w:lsdException w:name="Table Professional" w:semiHidden="1" w:unhideWhenUsed="1"/>
     <w:lsdException w:name="Table Subtle 1" w:semiHidden="1" w:unhideWhenUsed="1"/>
+    <w:lsdException w:name="Table Subtle 2" w:semiHidden="1" w:unhideWhenUsed="1"/>
     <w:lsdException w:name="Table Web 1" w:semiHidden="1" w:unhideWhenUsed="1"/>
     <w:lsdException w:name="Table Web 2" w:semiHidden="1" w:unhideWhenUsed="1"/>
+    <w:lsdException w:name="Table Web 3" w:semiHidden="1" w:unhideWhenUsed="1"/>
     <w:lsdException w:name="Table Theme" w:semiHidden="1" w:unhideWhenUsed="1"/>
     <w:lsdException w:name="Placeholder Text" w:semiHidden="1" w:uiPriority="99"/>
     <w:lsdException w:name="No Spacing" w:uiPriority="1" w:qFormat="1"/>

</xml_diff>